<commit_message>
updated Git setup doc
</commit_message>
<xml_diff>
--- a/doc/git setup.docx
+++ b/doc/git setup.docx
@@ -10,17 +10,300 @@
           <w:numId w:val="1"/>
         </w:numPr>
       </w:pPr>
+      <w:r>
+        <w:t xml:space="preserve">Download git hub </w:t>
+      </w:r>
+    </w:p>
+    <w:p>
+      <w:pPr>
+        <w:pStyle w:val="ListParagraph"/>
+        <w:numPr>
+          <w:ilvl w:val="0"/>
+          <w:numId w:val="1"/>
+        </w:numPr>
+      </w:pPr>
+      <w:r>
+        <w:t>Create a directory “MMS”</w:t>
+      </w:r>
+    </w:p>
+    <w:p>
+      <w:pPr>
+        <w:pStyle w:val="ListParagraph"/>
+        <w:numPr>
+          <w:ilvl w:val="0"/>
+          <w:numId w:val="1"/>
+        </w:numPr>
+      </w:pPr>
+      <w:r>
+        <w:t>Cd MMS</w:t>
+      </w:r>
+    </w:p>
+    <w:p>
+      <w:pPr>
+        <w:pStyle w:val="ListParagraph"/>
+        <w:numPr>
+          <w:ilvl w:val="0"/>
+          <w:numId w:val="1"/>
+        </w:numPr>
+      </w:pPr>
+      <w:r>
+        <w:t>Open bash prompt</w:t>
+      </w:r>
+      <w:r>
+        <w:t>(shell)</w:t>
+      </w:r>
+    </w:p>
+    <w:p>
+      <w:pPr>
+        <w:pStyle w:val="ListParagraph"/>
+        <w:numPr>
+          <w:ilvl w:val="0"/>
+          <w:numId w:val="1"/>
+        </w:numPr>
+      </w:pPr>
+      <w:r>
+        <w:t>Setup Git</w:t>
+      </w:r>
+    </w:p>
+    <w:p>
+      <w:pPr>
+        <w:pStyle w:val="ListParagraph"/>
+      </w:pPr>
+      <w:r>
+        <w:rPr>
+          <w:noProof/>
+          <w:lang w:eastAsia="en-IN"/>
+        </w:rPr>
+        <w:drawing>
+          <wp:inline distT="0" distB="0" distL="0" distR="0" wp14:anchorId="0C22F651" wp14:editId="1EE44C45">
+            <wp:extent cx="5731510" cy="2344653"/>
+            <wp:effectExtent l="0" t="0" r="2540" b="0"/>
+            <wp:docPr id="1" name="Picture 1"/>
+            <wp:cNvGraphicFramePr>
+              <a:graphicFrameLocks xmlns:a="http://schemas.openxmlformats.org/drawingml/2006/main" noChangeAspect="1"/>
+            </wp:cNvGraphicFramePr>
+            <a:graphic xmlns:a="http://schemas.openxmlformats.org/drawingml/2006/main">
+              <a:graphicData uri="http://schemas.openxmlformats.org/drawingml/2006/picture">
+                <pic:pic xmlns:pic="http://schemas.openxmlformats.org/drawingml/2006/picture">
+                  <pic:nvPicPr>
+                    <pic:cNvPr id="0" name=""/>
+                    <pic:cNvPicPr/>
+                  </pic:nvPicPr>
+                  <pic:blipFill>
+                    <a:blip r:embed="rId6"/>
+                    <a:stretch>
+                      <a:fillRect/>
+                    </a:stretch>
+                  </pic:blipFill>
+                  <pic:spPr>
+                    <a:xfrm>
+                      <a:off x="0" y="0"/>
+                      <a:ext cx="5731510" cy="2344653"/>
+                    </a:xfrm>
+                    <a:prstGeom prst="rect">
+                      <a:avLst/>
+                    </a:prstGeom>
+                  </pic:spPr>
+                </pic:pic>
+              </a:graphicData>
+            </a:graphic>
+          </wp:inline>
+        </w:drawing>
+      </w:r>
+    </w:p>
+    <w:p>
+      <w:pPr>
+        <w:pStyle w:val="ListParagraph"/>
+        <w:numPr>
+          <w:ilvl w:val="0"/>
+          <w:numId w:val="1"/>
+        </w:numPr>
+      </w:pPr>
+      <w:r>
+        <w:t xml:space="preserve">Clone MMS branch.  </w:t>
+      </w:r>
+      <w:r>
+        <w:t xml:space="preserve">To clone brunch </w:t>
+      </w:r>
+      <w:r>
+        <w:t>execute below command</w:t>
+      </w:r>
+      <w:r>
+        <w:t>(will pull all the code to ur system)</w:t>
+      </w:r>
+    </w:p>
+    <w:p>
+      <w:pPr>
+        <w:pStyle w:val="ListParagraph"/>
+        <w:rPr>
+          <w:color w:val="0000FF" w:themeColor="hyperlink"/>
+          <w:u w:val="single"/>
+        </w:rPr>
+      </w:pPr>
+      <w:proofErr w:type="gramStart"/>
+      <w:r>
+        <w:t>git</w:t>
+      </w:r>
+      <w:proofErr w:type="gramEnd"/>
+      <w:r>
+        <w:t xml:space="preserve"> clone </w:t>
+      </w:r>
+      <w:hyperlink r:id="rId7" w:history="1">
+        <w:r>
+          <w:rPr>
+            <w:rStyle w:val="Hyperlink"/>
+          </w:rPr>
+          <w:t>https://github.com/parag2borah/MMS.git</w:t>
+        </w:r>
+      </w:hyperlink>
+    </w:p>
+    <w:p>
+      <w:pPr>
+        <w:pStyle w:val="ListParagraph"/>
+        <w:numPr>
+          <w:ilvl w:val="0"/>
+          <w:numId w:val="1"/>
+        </w:numPr>
+      </w:pPr>
+      <w:r>
+        <w:t xml:space="preserve">All Server code n doc will pulled to ur local base on master branch </w:t>
+      </w:r>
+    </w:p>
+    <w:p>
+      <w:pPr>
+        <w:pStyle w:val="ListParagraph"/>
+        <w:numPr>
+          <w:ilvl w:val="0"/>
+          <w:numId w:val="1"/>
+        </w:numPr>
+      </w:pPr>
+      <w:r>
+        <w:t>Add SSH key to pr</w:t>
+      </w:r>
+      <w:r>
+        <w:t>ofile for pass word less auth</w:t>
+      </w:r>
+      <w:r>
+        <w:t>. (</w:t>
+      </w:r>
+      <w:r>
+        <w:rPr>
+          <w:b/>
+        </w:rPr>
+        <w:t>Optional</w:t>
+      </w:r>
+      <w:r>
+        <w:t>)</w:t>
+      </w:r>
+    </w:p>
+    <w:p>
+      <w:pPr>
+        <w:ind w:firstLine="720"/>
+      </w:pPr>
+      <w:hyperlink r:id="rId8" w:history="1">
+        <w:r>
+          <w:rPr>
+            <w:rStyle w:val="Hyperlink"/>
+          </w:rPr>
+          <w:t>https://help.github.com/articles/generating-ssh-keys/</w:t>
+        </w:r>
+      </w:hyperlink>
+    </w:p>
+    <w:p/>
+    <w:p/>
+    <w:p/>
+    <w:p/>
+    <w:p/>
+    <w:p/>
+    <w:p/>
+    <w:p/>
+    <w:p/>
+    <w:p/>
+    <w:p/>
+    <w:p/>
+    <w:p/>
+    <w:p>
+      <w:r>
+        <w:lastRenderedPageBreak/>
+        <w:t>Git commands</w:t>
+      </w:r>
+    </w:p>
+    <w:p>
+      <w:pPr>
+        <w:pStyle w:val="ListParagraph"/>
+        <w:numPr>
+          <w:ilvl w:val="0"/>
+          <w:numId w:val="2"/>
+        </w:numPr>
+      </w:pPr>
+      <w:r>
+        <w:t>git status</w:t>
+      </w:r>
+    </w:p>
+    <w:p>
+      <w:pPr>
+        <w:pStyle w:val="ListParagraph"/>
+      </w:pPr>
+      <w:r>
+        <w:rPr>
+          <w:noProof/>
+          <w:lang w:eastAsia="en-IN"/>
+        </w:rPr>
+        <w:drawing>
+          <wp:inline distT="0" distB="0" distL="0" distR="0" wp14:anchorId="6494DBED" wp14:editId="2597BE3C">
+            <wp:extent cx="5731510" cy="1501460"/>
+            <wp:effectExtent l="0" t="0" r="2540" b="3810"/>
+            <wp:docPr id="2" name="Picture 2"/>
+            <wp:cNvGraphicFramePr>
+              <a:graphicFrameLocks xmlns:a="http://schemas.openxmlformats.org/drawingml/2006/main" noChangeAspect="1"/>
+            </wp:cNvGraphicFramePr>
+            <a:graphic xmlns:a="http://schemas.openxmlformats.org/drawingml/2006/main">
+              <a:graphicData uri="http://schemas.openxmlformats.org/drawingml/2006/picture">
+                <pic:pic xmlns:pic="http://schemas.openxmlformats.org/drawingml/2006/picture">
+                  <pic:nvPicPr>
+                    <pic:cNvPr id="0" name=""/>
+                    <pic:cNvPicPr/>
+                  </pic:nvPicPr>
+                  <pic:blipFill>
+                    <a:blip r:embed="rId9"/>
+                    <a:stretch>
+                      <a:fillRect/>
+                    </a:stretch>
+                  </pic:blipFill>
+                  <pic:spPr>
+                    <a:xfrm>
+                      <a:off x="0" y="0"/>
+                      <a:ext cx="5731510" cy="1501460"/>
+                    </a:xfrm>
+                    <a:prstGeom prst="rect">
+                      <a:avLst/>
+                    </a:prstGeom>
+                  </pic:spPr>
+                </pic:pic>
+              </a:graphicData>
+            </a:graphic>
+          </wp:inline>
+        </w:drawing>
+      </w:r>
+      <w:r>
+        <w:t xml:space="preserve"> </w:t>
+      </w:r>
+    </w:p>
+    <w:p>
+      <w:pPr>
+        <w:pStyle w:val="ListParagraph"/>
+        <w:numPr>
+          <w:ilvl w:val="0"/>
+          <w:numId w:val="2"/>
+        </w:numPr>
+      </w:pPr>
+      <w:r>
+        <w:t>git gui</w:t>
+      </w:r>
       <w:bookmarkStart w:id="0" w:name="_GoBack"/>
       <w:bookmarkEnd w:id="0"/>
-      <w:r>
-        <w:t xml:space="preserve">Add SSH key to profile for pass word less auth:: </w:t>
-      </w:r>
-    </w:p>
-    <w:p>
-      <w:r>
-        <w:t>https://help.github.com/articles/generating-ssh-keys/</w:t>
-      </w:r>
-    </w:p>
+    </w:p>
+    <w:p/>
     <w:sectPr>
       <w:pgSz w:w="11906" w:h="16838"/>
       <w:pgMar w:top="1440" w:right="1440" w:bottom="1440" w:left="1440" w:header="708" w:footer="708" w:gutter="0"/>
@@ -34,9 +317,9 @@
 <file path=word/numbering.xml><?xml version="1.0" encoding="utf-8"?>
 <w:numbering xmlns:wpc="http://schemas.microsoft.com/office/word/2010/wordprocessingCanvas" xmlns:mc="http://schemas.openxmlformats.org/markup-compatibility/2006" xmlns:o="urn:schemas-microsoft-com:office:office" xmlns:r="http://schemas.openxmlformats.org/officeDocument/2006/relationships" xmlns:m="http://schemas.openxmlformats.org/officeDocument/2006/math" xmlns:v="urn:schemas-microsoft-com:vml" xmlns:wp14="http://schemas.microsoft.com/office/word/2010/wordprocessingDrawing" xmlns:wp="http://schemas.openxmlformats.org/drawingml/2006/wordprocessingDrawing" xmlns:w10="urn:schemas-microsoft-com:office:word" xmlns:w="http://schemas.openxmlformats.org/wordprocessingml/2006/main" xmlns:w14="http://schemas.microsoft.com/office/word/2010/wordml" xmlns:wpg="http://schemas.microsoft.com/office/word/2010/wordprocessingGroup" xmlns:wpi="http://schemas.microsoft.com/office/word/2010/wordprocessingInk" xmlns:wne="http://schemas.microsoft.com/office/word/2006/wordml" xmlns:wps="http://schemas.microsoft.com/office/word/2010/wordprocessingShape" mc:Ignorable="w14 wp14">
   <w:abstractNum w:abstractNumId="0">
-    <w:nsid w:val="05105950"/>
+    <w:nsid w:val="01053AC3"/>
     <w:multiLevelType w:val="hybridMultilevel"/>
-    <w:tmpl w:val="40602574"/>
+    <w:tmpl w:val="434C2A4A"/>
     <w:lvl w:ilvl="0" w:tplc="4009000F">
       <w:start w:val="1"/>
       <w:numFmt w:val="decimal"/>
@@ -122,7 +405,99 @@
       </w:pPr>
     </w:lvl>
   </w:abstractNum>
+  <w:abstractNum w:abstractNumId="1">
+    <w:nsid w:val="05105950"/>
+    <w:multiLevelType w:val="hybridMultilevel"/>
+    <w:tmpl w:val="1C5C5170"/>
+    <w:lvl w:ilvl="0" w:tplc="8F60036C">
+      <w:start w:val="1"/>
+      <w:numFmt w:val="decimal"/>
+      <w:lvlText w:val="%1."/>
+      <w:lvlJc w:val="left"/>
+      <w:pPr>
+        <w:ind w:left="720" w:hanging="360"/>
+      </w:pPr>
+      <w:rPr>
+        <w:rFonts w:asciiTheme="minorHAnsi" w:eastAsiaTheme="minorHAnsi" w:hAnsiTheme="minorHAnsi" w:cstheme="minorBidi"/>
+      </w:rPr>
+    </w:lvl>
+    <w:lvl w:ilvl="1" w:tplc="40090019" w:tentative="1">
+      <w:start w:val="1"/>
+      <w:numFmt w:val="lowerLetter"/>
+      <w:lvlText w:val="%2."/>
+      <w:lvlJc w:val="left"/>
+      <w:pPr>
+        <w:ind w:left="1440" w:hanging="360"/>
+      </w:pPr>
+    </w:lvl>
+    <w:lvl w:ilvl="2" w:tplc="4009001B" w:tentative="1">
+      <w:start w:val="1"/>
+      <w:numFmt w:val="lowerRoman"/>
+      <w:lvlText w:val="%3."/>
+      <w:lvlJc w:val="right"/>
+      <w:pPr>
+        <w:ind w:left="2160" w:hanging="180"/>
+      </w:pPr>
+    </w:lvl>
+    <w:lvl w:ilvl="3" w:tplc="4009000F" w:tentative="1">
+      <w:start w:val="1"/>
+      <w:numFmt w:val="decimal"/>
+      <w:lvlText w:val="%4."/>
+      <w:lvlJc w:val="left"/>
+      <w:pPr>
+        <w:ind w:left="2880" w:hanging="360"/>
+      </w:pPr>
+    </w:lvl>
+    <w:lvl w:ilvl="4" w:tplc="40090019" w:tentative="1">
+      <w:start w:val="1"/>
+      <w:numFmt w:val="lowerLetter"/>
+      <w:lvlText w:val="%5."/>
+      <w:lvlJc w:val="left"/>
+      <w:pPr>
+        <w:ind w:left="3600" w:hanging="360"/>
+      </w:pPr>
+    </w:lvl>
+    <w:lvl w:ilvl="5" w:tplc="4009001B" w:tentative="1">
+      <w:start w:val="1"/>
+      <w:numFmt w:val="lowerRoman"/>
+      <w:lvlText w:val="%6."/>
+      <w:lvlJc w:val="right"/>
+      <w:pPr>
+        <w:ind w:left="4320" w:hanging="180"/>
+      </w:pPr>
+    </w:lvl>
+    <w:lvl w:ilvl="6" w:tplc="4009000F" w:tentative="1">
+      <w:start w:val="1"/>
+      <w:numFmt w:val="decimal"/>
+      <w:lvlText w:val="%7."/>
+      <w:lvlJc w:val="left"/>
+      <w:pPr>
+        <w:ind w:left="5040" w:hanging="360"/>
+      </w:pPr>
+    </w:lvl>
+    <w:lvl w:ilvl="7" w:tplc="40090019" w:tentative="1">
+      <w:start w:val="1"/>
+      <w:numFmt w:val="lowerLetter"/>
+      <w:lvlText w:val="%8."/>
+      <w:lvlJc w:val="left"/>
+      <w:pPr>
+        <w:ind w:left="5760" w:hanging="360"/>
+      </w:pPr>
+    </w:lvl>
+    <w:lvl w:ilvl="8" w:tplc="4009001B" w:tentative="1">
+      <w:start w:val="1"/>
+      <w:numFmt w:val="lowerRoman"/>
+      <w:lvlText w:val="%9."/>
+      <w:lvlJc w:val="right"/>
+      <w:pPr>
+        <w:ind w:left="6480" w:hanging="180"/>
+      </w:pPr>
+    </w:lvl>
+  </w:abstractNum>
   <w:num w:numId="1">
+    <w:abstractNumId w:val="1"/>
+  </w:num>
+  <w:num w:numId="2">
     <w:abstractNumId w:val="0"/>
   </w:num>
 </w:numbering>
@@ -326,6 +701,47 @@
       <w:contextualSpacing/>
     </w:pPr>
   </w:style>
+  <w:style w:type="character" w:styleId="Hyperlink">
+    <w:name w:val="Hyperlink"/>
+    <w:basedOn w:val="DefaultParagraphFont"/>
+    <w:uiPriority w:val="99"/>
+    <w:unhideWhenUsed/>
+    <w:rsid w:val="003A2E5E"/>
+    <w:rPr>
+      <w:color w:val="0000FF" w:themeColor="hyperlink"/>
+      <w:u w:val="single"/>
+    </w:rPr>
+  </w:style>
+  <w:style w:type="paragraph" w:styleId="BalloonText">
+    <w:name w:val="Balloon Text"/>
+    <w:basedOn w:val="Normal"/>
+    <w:link w:val="BalloonTextChar"/>
+    <w:uiPriority w:val="99"/>
+    <w:semiHidden/>
+    <w:unhideWhenUsed/>
+    <w:rsid w:val="00733A04"/>
+    <w:pPr>
+      <w:spacing w:after="0" w:line="240" w:lineRule="auto"/>
+    </w:pPr>
+    <w:rPr>
+      <w:rFonts w:ascii="Tahoma" w:hAnsi="Tahoma" w:cs="Tahoma"/>
+      <w:sz w:val="16"/>
+      <w:szCs w:val="16"/>
+    </w:rPr>
+  </w:style>
+  <w:style w:type="character" w:customStyle="1" w:styleId="BalloonTextChar">
+    <w:name w:val="Balloon Text Char"/>
+    <w:basedOn w:val="DefaultParagraphFont"/>
+    <w:link w:val="BalloonText"/>
+    <w:uiPriority w:val="99"/>
+    <w:semiHidden/>
+    <w:rsid w:val="00733A04"/>
+    <w:rPr>
+      <w:rFonts w:ascii="Tahoma" w:hAnsi="Tahoma" w:cs="Tahoma"/>
+      <w:sz w:val="16"/>
+      <w:szCs w:val="16"/>
+    </w:rPr>
+  </w:style>
 </w:styles>
 </file>
 
@@ -526,6 +942,47 @@
       <w:ind w:left="720"/>
       <w:contextualSpacing/>
     </w:pPr>
+  </w:style>
+  <w:style w:type="character" w:styleId="Hyperlink">
+    <w:name w:val="Hyperlink"/>
+    <w:basedOn w:val="DefaultParagraphFont"/>
+    <w:uiPriority w:val="99"/>
+    <w:unhideWhenUsed/>
+    <w:rsid w:val="003A2E5E"/>
+    <w:rPr>
+      <w:color w:val="0000FF" w:themeColor="hyperlink"/>
+      <w:u w:val="single"/>
+    </w:rPr>
+  </w:style>
+  <w:style w:type="paragraph" w:styleId="BalloonText">
+    <w:name w:val="Balloon Text"/>
+    <w:basedOn w:val="Normal"/>
+    <w:link w:val="BalloonTextChar"/>
+    <w:uiPriority w:val="99"/>
+    <w:semiHidden/>
+    <w:unhideWhenUsed/>
+    <w:rsid w:val="00733A04"/>
+    <w:pPr>
+      <w:spacing w:after="0" w:line="240" w:lineRule="auto"/>
+    </w:pPr>
+    <w:rPr>
+      <w:rFonts w:ascii="Tahoma" w:hAnsi="Tahoma" w:cs="Tahoma"/>
+      <w:sz w:val="16"/>
+      <w:szCs w:val="16"/>
+    </w:rPr>
+  </w:style>
+  <w:style w:type="character" w:customStyle="1" w:styleId="BalloonTextChar">
+    <w:name w:val="Balloon Text Char"/>
+    <w:basedOn w:val="DefaultParagraphFont"/>
+    <w:link w:val="BalloonText"/>
+    <w:uiPriority w:val="99"/>
+    <w:semiHidden/>
+    <w:rsid w:val="00733A04"/>
+    <w:rPr>
+      <w:rFonts w:ascii="Tahoma" w:hAnsi="Tahoma" w:cs="Tahoma"/>
+      <w:sz w:val="16"/>
+      <w:szCs w:val="16"/>
+    </w:rPr>
   </w:style>
 </w:styles>
 </file>

</xml_diff>